<commit_message>
(w) Adding 3rd part
</commit_message>
<xml_diff>
--- a/Questions.docx
+++ b/Questions.docx
@@ -59,6 +59,157 @@
     </w:p>
     <w:p>
       <w:pPr>
+        <w:pStyle w:val="ListParagraph"/>
+        <w:numPr>
+          <w:ilvl w:val="0"/>
+          <w:numId w:val="1"/>
+        </w:numPr>
+        <w:spacing w:after="0" w:line="240" w:lineRule="auto"/>
+        <w:rPr>
+          <w:rFonts w:ascii="Arial" w:eastAsia="Times New Roman" w:hAnsi="Arial" w:cs="Arial"/>
+          <w:sz w:val="24"/>
+          <w:szCs w:val="24"/>
+          <w:lang w:val="ru-RU"/>
+        </w:rPr>
+      </w:pPr>
+      <w:r>
+        <w:rPr>
+          <w:lang w:val="ru-RU"/>
+        </w:rPr>
+        <w:t>Какой вопрос в Вашей повседневной жизни волнует Вас чаще всего?</w:t>
+      </w:r>
+      <w:r>
+        <w:rPr>
+          <w:lang w:val="ru-RU"/>
+        </w:rPr>
+        <w:t xml:space="preserve"> Почему?</w:t>
+      </w:r>
+    </w:p>
+    <w:p>
+      <w:pPr>
+        <w:pStyle w:val="ListParagraph"/>
+        <w:numPr>
+          <w:ilvl w:val="0"/>
+          <w:numId w:val="1"/>
+        </w:numPr>
+        <w:rPr>
+          <w:lang w:val="ru-RU"/>
+        </w:rPr>
+      </w:pPr>
+      <w:r>
+        <w:rPr>
+          <w:lang w:val="ru-RU"/>
+        </w:rPr>
+        <w:t>Какой вопрос стоит у Вас следующим? Почему?</w:t>
+      </w:r>
+    </w:p>
+    <w:p>
+      <w:pPr>
+        <w:pStyle w:val="ListParagraph"/>
+        <w:numPr>
+          <w:ilvl w:val="0"/>
+          <w:numId w:val="1"/>
+        </w:numPr>
+        <w:rPr>
+          <w:lang w:val="ru-RU"/>
+        </w:rPr>
+      </w:pPr>
+      <w:r>
+        <w:rPr>
+          <w:lang w:val="ru-RU"/>
+        </w:rPr>
+        <w:t>В чем для Вас состоит самореализация?</w:t>
+      </w:r>
+    </w:p>
+    <w:p>
+      <w:pPr>
+        <w:pStyle w:val="ListParagraph"/>
+        <w:numPr>
+          <w:ilvl w:val="0"/>
+          <w:numId w:val="1"/>
+        </w:numPr>
+      </w:pPr>
+      <w:bookmarkStart w:id="0" w:name="_GoBack"/>
+      <w:proofErr w:type="spellStart"/>
+      <w:r>
+        <w:t>Из</w:t>
+      </w:r>
+      <w:proofErr w:type="spellEnd"/>
+      <w:r>
+        <w:t xml:space="preserve"> </w:t>
+      </w:r>
+      <w:proofErr w:type="spellStart"/>
+      <w:r>
+        <w:t>перечисленных</w:t>
+      </w:r>
+      <w:proofErr w:type="spellEnd"/>
+      <w:r>
+        <w:t xml:space="preserve"> </w:t>
+      </w:r>
+      <w:proofErr w:type="spellStart"/>
+      <w:r>
+        <w:t>Вами</w:t>
+      </w:r>
+      <w:proofErr w:type="spellEnd"/>
+      <w:r>
+        <w:t xml:space="preserve"> </w:t>
+      </w:r>
+      <w:proofErr w:type="spellStart"/>
+      <w:r>
+        <w:t>позиций</w:t>
+      </w:r>
+      <w:proofErr w:type="spellEnd"/>
+      <w:r>
+        <w:t xml:space="preserve"> </w:t>
+      </w:r>
+      <w:proofErr w:type="spellStart"/>
+      <w:r>
+        <w:t>самореализации</w:t>
+      </w:r>
+      <w:proofErr w:type="spellEnd"/>
+      <w:r>
+        <w:t xml:space="preserve"> </w:t>
+      </w:r>
+      <w:proofErr w:type="spellStart"/>
+      <w:r>
+        <w:t>какая</w:t>
+      </w:r>
+      <w:proofErr w:type="spellEnd"/>
+      <w:r>
+        <w:t xml:space="preserve"> </w:t>
+      </w:r>
+      <w:proofErr w:type="spellStart"/>
+      <w:r>
+        <w:t>самая</w:t>
+      </w:r>
+      <w:proofErr w:type="spellEnd"/>
+      <w:r>
+        <w:t xml:space="preserve"> </w:t>
+      </w:r>
+      <w:proofErr w:type="spellStart"/>
+      <w:r>
+        <w:t>важная</w:t>
+      </w:r>
+      <w:proofErr w:type="spellEnd"/>
+      <w:r>
+        <w:t xml:space="preserve">? </w:t>
+      </w:r>
+    </w:p>
+    <w:bookmarkEnd w:id="0"/>
+    <w:p>
+      <w:pPr>
+        <w:pStyle w:val="ListParagraph"/>
+        <w:numPr>
+          <w:ilvl w:val="0"/>
+          <w:numId w:val="1"/>
+        </w:numPr>
+        <w:rPr>
+          <w:lang w:val="ru-RU"/>
+        </w:rPr>
+      </w:pPr>
+    </w:p>
+    <w:p>
+      <w:pPr>
         <w:rPr>
           <w:lang w:val="ru-RU"/>
         </w:rPr>
@@ -213,7 +364,122 @@
         <w:rPr>
           <w:lang w:val="ru-RU"/>
         </w:rPr>
-        <w:t>часто</w:t>
+        <w:t xml:space="preserve">часто </w:t>
+      </w:r>
+      <w:r>
+        <w:rPr>
+          <w:lang w:val="ru-RU"/>
+        </w:rPr>
+        <w:t>проводятся у Вас</w:t>
+      </w:r>
+      <w:r>
+        <w:rPr>
+          <w:lang w:val="ru-RU"/>
+        </w:rPr>
+        <w:t xml:space="preserve"> различные </w:t>
+      </w:r>
+      <w:r>
+        <w:rPr>
+          <w:lang w:val="ru-RU"/>
+        </w:rPr>
+        <w:t>мероприятия</w:t>
+      </w:r>
+      <w:r>
+        <w:rPr>
+          <w:lang w:val="ru-RU"/>
+        </w:rPr>
+        <w:t>? Какого рода мероприятия?</w:t>
+      </w:r>
+    </w:p>
+    <w:p>
+      <w:pPr>
+        <w:pStyle w:val="ListParagraph"/>
+        <w:numPr>
+          <w:ilvl w:val="0"/>
+          <w:numId w:val="1"/>
+        </w:numPr>
+        <w:rPr>
+          <w:lang w:val="ru-RU"/>
+        </w:rPr>
+      </w:pPr>
+      <w:r>
+        <w:rPr>
+          <w:lang w:val="ru-RU"/>
+        </w:rPr>
+        <w:t>Есть ли у Вас в организации какая-либо символика?</w:t>
+      </w:r>
+      <w:r>
+        <w:rPr>
+          <w:lang w:val="ru-RU"/>
+        </w:rPr>
+        <w:t xml:space="preserve"> Что в неё входит? </w:t>
+      </w:r>
+    </w:p>
+    <w:p>
+      <w:pPr>
+        <w:pStyle w:val="ListParagraph"/>
+        <w:numPr>
+          <w:ilvl w:val="0"/>
+          <w:numId w:val="1"/>
+        </w:numPr>
+        <w:rPr>
+          <w:lang w:val="ru-RU"/>
+        </w:rPr>
+      </w:pPr>
+      <w:r>
+        <w:rPr>
+          <w:lang w:val="ru-RU"/>
+        </w:rPr>
+        <w:t>Придерживаются ли у Вас в компании определённого стиля одежды? Есть ли какие-либо ограничения в данном вопросе?</w:t>
+      </w:r>
+    </w:p>
+    <w:p>
+      <w:pPr>
+        <w:pStyle w:val="ListParagraph"/>
+        <w:numPr>
+          <w:ilvl w:val="0"/>
+          <w:numId w:val="1"/>
+        </w:numPr>
+        <w:rPr>
+          <w:lang w:val="ru-RU"/>
+        </w:rPr>
+      </w:pPr>
+      <w:r>
+        <w:rPr>
+          <w:lang w:val="ru-RU"/>
+        </w:rPr>
+        <w:t>А как насчёт стиля общения? Как у Вас принято обращаться к коллегам (к старшим по иерархии)?</w:t>
+      </w:r>
+    </w:p>
+    <w:p>
+      <w:pPr>
+        <w:pStyle w:val="ListParagraph"/>
+        <w:numPr>
+          <w:ilvl w:val="0"/>
+          <w:numId w:val="1"/>
+        </w:numPr>
+        <w:rPr>
+          <w:lang w:val="ru-RU"/>
+        </w:rPr>
+      </w:pPr>
+      <w:r>
+        <w:rPr>
+          <w:lang w:val="ru-RU"/>
+        </w:rPr>
+        <w:t xml:space="preserve">Есть ли у Вас какие-либо кружки, секции? </w:t>
+      </w:r>
+    </w:p>
+    <w:p>
+      <w:pPr>
+        <w:rPr>
+          <w:lang w:val="ru-RU"/>
+        </w:rPr>
+      </w:pPr>
+      <w:r>
+        <w:rPr>
+          <w:lang w:val="ru-RU"/>
+        </w:rPr>
+        <w:t>МОДУЛЬ 3.</w:t>
       </w:r>
       <w:r>
         <w:rPr>
@@ -221,122 +487,60 @@
         </w:rPr>
         <w:t xml:space="preserve"> </w:t>
       </w:r>
-      <w:r>
-        <w:rPr>
-          <w:lang w:val="ru-RU"/>
-        </w:rPr>
-        <w:t>проводятся у Вас</w:t>
-      </w:r>
-      <w:r>
-        <w:rPr>
-          <w:lang w:val="ru-RU"/>
-        </w:rPr>
-        <w:t xml:space="preserve"> различные </w:t>
-      </w:r>
-      <w:r>
-        <w:rPr>
-          <w:lang w:val="ru-RU"/>
-        </w:rPr>
-        <w:t>мероприятия</w:t>
-      </w:r>
-      <w:r>
-        <w:rPr>
-          <w:lang w:val="ru-RU"/>
-        </w:rPr>
-        <w:t>? Какого рода мероприятия?</w:t>
-      </w:r>
-    </w:p>
-    <w:p>
-      <w:pPr>
-        <w:pStyle w:val="ListParagraph"/>
-        <w:numPr>
-          <w:ilvl w:val="0"/>
-          <w:numId w:val="1"/>
-        </w:numPr>
-        <w:rPr>
-          <w:lang w:val="ru-RU"/>
-        </w:rPr>
-      </w:pPr>
-      <w:r>
-        <w:rPr>
-          <w:lang w:val="ru-RU"/>
-        </w:rPr>
-        <w:t>Есть ли у Вас в организации какая-либо символика?</w:t>
-      </w:r>
-      <w:r>
-        <w:rPr>
-          <w:lang w:val="ru-RU"/>
-        </w:rPr>
-        <w:t xml:space="preserve"> Что в неё входит? </w:t>
-      </w:r>
-    </w:p>
-    <w:p>
-      <w:pPr>
-        <w:pStyle w:val="ListParagraph"/>
-        <w:numPr>
-          <w:ilvl w:val="0"/>
-          <w:numId w:val="1"/>
-        </w:numPr>
-        <w:rPr>
-          <w:lang w:val="ru-RU"/>
-        </w:rPr>
-      </w:pPr>
-      <w:r>
-        <w:rPr>
-          <w:lang w:val="ru-RU"/>
-        </w:rPr>
-        <w:t>Придерживаются ли у Вас в компании определённого стиля одежды? Есть ли какие-либо ограничения в данном вопросе?</w:t>
-      </w:r>
-    </w:p>
-    <w:p>
-      <w:pPr>
-        <w:pStyle w:val="ListParagraph"/>
-        <w:numPr>
-          <w:ilvl w:val="0"/>
-          <w:numId w:val="1"/>
-        </w:numPr>
-        <w:rPr>
-          <w:lang w:val="ru-RU"/>
-        </w:rPr>
-      </w:pPr>
-      <w:r>
-        <w:rPr>
-          <w:lang w:val="ru-RU"/>
-        </w:rPr>
-        <w:t>А как насчёт стиля общения? Как у Вас принято обращаться к коллегам (к старшим по иерархии)?</w:t>
-      </w:r>
-    </w:p>
-    <w:p>
-      <w:pPr>
-        <w:pStyle w:val="ListParagraph"/>
-        <w:numPr>
-          <w:ilvl w:val="0"/>
-          <w:numId w:val="1"/>
-        </w:numPr>
-        <w:rPr>
-          <w:lang w:val="ru-RU"/>
-        </w:rPr>
-      </w:pPr>
-      <w:r>
-        <w:rPr>
-          <w:lang w:val="ru-RU"/>
-        </w:rPr>
-        <w:t xml:space="preserve">Есть ли у Вас какие-либо кружки, секции? </w:t>
-      </w:r>
-      <w:bookmarkStart w:id="0" w:name="_GoBack"/>
-      <w:bookmarkEnd w:id="0"/>
-    </w:p>
-    <w:p>
-      <w:pPr>
-        <w:rPr>
-          <w:lang w:val="ru-RU"/>
-        </w:rPr>
-      </w:pPr>
-      <w:r>
-        <w:rPr>
-          <w:lang w:val="ru-RU"/>
-        </w:rPr>
-        <w:t>МОДУЛЬ 3.</w:t>
+    </w:p>
+    <w:p>
+      <w:pPr>
+        <w:pStyle w:val="ListParagraph"/>
+        <w:numPr>
+          <w:ilvl w:val="0"/>
+          <w:numId w:val="1"/>
+        </w:numPr>
+        <w:rPr>
+          <w:lang w:val="ru-RU"/>
+        </w:rPr>
+      </w:pPr>
+      <w:r>
+        <w:rPr>
+          <w:lang w:val="ru-RU"/>
+        </w:rPr>
+        <w:t>Какие нормы поведения Вам больше всего нравятся в Вашей организации?</w:t>
+      </w:r>
+      <w:r>
+        <w:rPr>
+          <w:lang w:val="ru-RU"/>
+        </w:rPr>
+        <w:t xml:space="preserve"> (</w:t>
+      </w:r>
+      <w:r>
+        <w:rPr>
+          <w:i/>
+          <w:lang w:val="ru-RU"/>
+        </w:rPr>
+        <w:t>нравится – значит можно и перенять)</w:t>
+      </w:r>
+    </w:p>
+    <w:p>
+      <w:pPr>
+        <w:pStyle w:val="ListParagraph"/>
+        <w:numPr>
+          <w:ilvl w:val="0"/>
+          <w:numId w:val="1"/>
+        </w:numPr>
+        <w:rPr>
+          <w:lang w:val="ru-RU"/>
+        </w:rPr>
+      </w:pPr>
+      <w:r>
+        <w:rPr>
+          <w:lang w:val="ru-RU"/>
+        </w:rPr>
+        <w:t>Не могли бы Вы вспомнить, что важным для Вас до того, как Вы начали работать? Чем Вы увл</w:t>
+      </w:r>
+      <w:r>
+        <w:rPr>
+          <w:lang w:val="ru-RU"/>
+        </w:rPr>
+        <w:t>екались? Как Вы относились к «тому</w:t>
       </w:r>
       <w:r>
         <w:rPr>
@@ -344,80 +548,17 @@
         </w:rPr>
         <w:t xml:space="preserve"> </w:t>
       </w:r>
-    </w:p>
-    <w:p>
-      <w:pPr>
-        <w:pStyle w:val="ListParagraph"/>
-        <w:numPr>
-          <w:ilvl w:val="0"/>
-          <w:numId w:val="1"/>
-        </w:numPr>
-        <w:rPr>
-          <w:lang w:val="ru-RU"/>
-        </w:rPr>
-      </w:pPr>
-      <w:r>
-        <w:rPr>
-          <w:lang w:val="ru-RU"/>
-        </w:rPr>
-        <w:t>Какие нормы поведения Вам больше всего нравятся в Вашей организации?</w:t>
-      </w:r>
-      <w:r>
-        <w:rPr>
-          <w:lang w:val="ru-RU"/>
-        </w:rPr>
-        <w:t xml:space="preserve"> (</w:t>
-      </w:r>
-      <w:r>
-        <w:rPr>
-          <w:i/>
-          <w:lang w:val="ru-RU"/>
-        </w:rPr>
-        <w:t>нравится – значит можно и перенять)</w:t>
-      </w:r>
-    </w:p>
-    <w:p>
-      <w:pPr>
-        <w:pStyle w:val="ListParagraph"/>
-        <w:numPr>
-          <w:ilvl w:val="0"/>
-          <w:numId w:val="1"/>
-        </w:numPr>
-        <w:rPr>
-          <w:lang w:val="ru-RU"/>
-        </w:rPr>
-      </w:pPr>
-      <w:r>
-        <w:rPr>
-          <w:lang w:val="ru-RU"/>
-        </w:rPr>
-        <w:t>Не могли бы Вы вспомнить, что важным для Вас до того, как Вы начали работать? Чем Вы увл</w:t>
-      </w:r>
-      <w:r>
-        <w:rPr>
-          <w:lang w:val="ru-RU"/>
-        </w:rPr>
-        <w:t>екались? Как Вы относились к «</w:t>
-      </w:r>
-      <w:proofErr w:type="gramStart"/>
-      <w:r>
-        <w:rPr>
-          <w:lang w:val="ru-RU"/>
-        </w:rPr>
-        <w:t>тому</w:t>
-      </w:r>
-      <w:r>
-        <w:rPr>
-          <w:lang w:val="ru-RU"/>
-        </w:rPr>
-        <w:t xml:space="preserve"> ?</w:t>
-      </w:r>
-      <w:proofErr w:type="gramEnd"/>
-      <w:r>
-        <w:rPr>
-          <w:lang w:val="ru-RU"/>
-        </w:rPr>
-        <w:t xml:space="preserve"> </w:t>
+      <w:r>
+        <w:rPr>
+          <w:lang w:val="ru-RU"/>
+        </w:rPr>
+        <w:t>что сейчас для Вас важно»</w:t>
+      </w:r>
+      <w:r>
+        <w:rPr>
+          <w:lang w:val="ru-RU"/>
+        </w:rPr>
+        <w:t xml:space="preserve">? </w:t>
       </w:r>
     </w:p>
     <w:p>
@@ -523,7 +664,7 @@
   <w:abstractNum w:abstractNumId="0">
     <w:nsid w:val="1EA71D97"/>
     <w:multiLevelType w:val="hybridMultilevel"/>
-    <w:tmpl w:val="094297D6"/>
+    <w:tmpl w:val="3F562140"/>
     <w:lvl w:ilvl="0" w:tplc="6E5C59DE">
       <w:start w:val="1"/>
       <w:numFmt w:val="decimal"/>

</xml_diff>